<commit_message>
commit для fork-репо (#1)
</commit_message>
<xml_diff>
--- a/zad1 (Диаграмма Вариантов Использования)/3zad.docx
+++ b/zad1 (Диаграмма Вариантов Использования)/3zad.docx
@@ -244,11 +244,6 @@
     <w:p/>
     <w:p/>
     <w:p>
-      <w:pPr>
-        <w:rPr>
-          <w:lang w:val="en-US"/>
-        </w:rPr>
-      </w:pPr>
       <w:r>
         <w:t xml:space="preserve">Изменение для </w:t>
       </w:r>
@@ -257,6 +252,21 @@
           <w:lang w:val="en-US"/>
         </w:rPr>
         <w:t>commit</w:t>
+      </w:r>
+    </w:p>
+    <w:p/>
+    <w:p>
+      <w:r>
+        <w:rPr>
+          <w:lang w:val="en-US"/>
+        </w:rPr>
+        <w:t>Fork</w:t>
+      </w:r>
+      <w:r>
+        <w:t xml:space="preserve"> </w:t>
+      </w:r>
+      <w:r>
+        <w:t>для работы</w:t>
       </w:r>
     </w:p>
     <w:sectPr>
@@ -1134,9 +1144,7 @@
       <w:tblStyleRowBandSize w:val="1"/>
       <w:tblStyleColBandSize w:val="1"/>
       <w:tblCellMar>
-        <w:top w:w="0" w:type="dxa"/>
         <w:left w:w="108" w:type="dxa"/>
-        <w:bottom w:w="0" w:type="dxa"/>
         <w:right w:w="108" w:type="dxa"/>
       </w:tblCellMar>
     </w:tblPr>

</xml_diff>